<commit_message>
Corrige data do roteiro de prática da aula 5
</commit_message>
<xml_diff>
--- a/aula5/pratica-acessorios-windows.docx
+++ b/aula5/pratica-acessorios-windows.docx
@@ -200,24 +200,17 @@
         <w:rPr>
           <w:position w:val="0"/>
           <w:sz w:val="22"/>
-          <w:vertAlign w:val="baseline"/>
-        </w:rPr>
-        <w:t xml:space="preserve">, </w:t>
-      </w:r>
-      <w:r>
-        <w:rPr>
-          <w:position w:val="0"/>
           <w:sz w:val="22"/>
           <w:vertAlign w:val="baseline"/>
         </w:rPr>
+        <w:t xml:space="preserve">, </w:t>
+      </w:r>
+      <w:r>
+        <w:rPr/>
       </w:r>
       <m:oMath xmlns:m="http://schemas.openxmlformats.org/officeDocument/2006/math"/>
       <w:r>
-        <w:rPr>
-          <w:position w:val="0"/>
-          <w:sz w:val="22"/>
-          <w:vertAlign w:val="baseline"/>
-        </w:rPr>
+        <w:rPr/>
       </w:r>
       <m:oMath xmlns:m="http://schemas.openxmlformats.org/officeDocument/2006/math">
         <m:rad>
@@ -239,6 +232,7 @@
         <w:rPr>
           <w:position w:val="0"/>
           <w:sz w:val="22"/>
+          <w:sz w:val="22"/>
           <w:vertAlign w:val="baseline"/>
         </w:rPr>
         <w:t>, log</w:t>
@@ -252,6 +246,7 @@
       <w:r>
         <w:rPr>
           <w:position w:val="0"/>
+          <w:sz w:val="22"/>
           <w:sz w:val="22"/>
           <w:vertAlign w:val="baseline"/>
         </w:rPr>
@@ -568,7 +563,7 @@
       </w:r>
       <w:r>
         <w:rPr>
-          <w:rFonts w:eastAsia="Calibri" w:cs="" w:cstheme="minorBidi" w:eastAsiaTheme="minorHAnsi" w:ascii="Courier New" w:hAnsi="Courier New"/>
+          <w:rFonts w:eastAsia="Calibri" w:cs="" w:ascii="Courier New" w:hAnsi="Courier New" w:cstheme="minorBidi" w:eastAsiaTheme="minorHAnsi"/>
           <w:color w:val="auto"/>
           <w:kern w:val="0"/>
           <w:sz w:val="22"/>
@@ -827,7 +822,11 @@
         </w:rPr>
       </w:pPr>
       <w:r>
-        <w:rPr/>
+        <w:rPr>
+          <w:rFonts w:cs="Calibri" w:cstheme="minorHAnsi"/>
+          <w:sz w:val="24"/>
+          <w:szCs w:val="24"/>
+        </w:rPr>
       </w:r>
     </w:p>
     <w:p>
@@ -1091,18 +1090,7 @@
               <w:szCs w:val="24"/>
               <w:lang w:val="en-US" w:eastAsia="en-US" w:bidi="ar-SA"/>
             </w:rPr>
-            <w:t>202</w:t>
-          </w:r>
-          <w:r>
-            <w:rPr>
-              <w:rFonts w:eastAsia="Droid Sans Fallback" w:cs="Times New Roman" w:ascii="Cambria" w:hAnsi="Cambria" w:asciiTheme="majorHAnsi" w:hAnsiTheme="majorHAnsi"/>
-              <w:b/>
-              <w:kern w:val="0"/>
-              <w:sz w:val="22"/>
-              <w:szCs w:val="24"/>
-              <w:lang w:val="en-US" w:eastAsia="en-US" w:bidi="ar-SA"/>
-            </w:rPr>
-            <w:t>3.1</w:t>
+            <w:t>2023.1</w:t>
           </w:r>
         </w:p>
       </w:tc>
@@ -1255,7 +1243,29 @@
               <w:szCs w:val="24"/>
               <w:lang w:val="en-US" w:eastAsia="en-US" w:bidi="ar-SA"/>
             </w:rPr>
-            <w:t>03/11/2022</w:t>
+            <w:t>25/03/</w:t>
+          </w:r>
+          <w:r>
+            <w:rPr>
+              <w:rFonts w:eastAsia="Droid Sans Fallback" w:cs="Times New Roman" w:ascii="Cambria" w:hAnsi="Cambria" w:asciiTheme="majorHAnsi" w:hAnsiTheme="majorHAnsi"/>
+              <w:b/>
+              <w:kern w:val="0"/>
+              <w:sz w:val="22"/>
+              <w:szCs w:val="24"/>
+              <w:lang w:val="en-US" w:eastAsia="en-US" w:bidi="ar-SA"/>
+            </w:rPr>
+            <w:t>202</w:t>
+          </w:r>
+          <w:r>
+            <w:rPr>
+              <w:rFonts w:eastAsia="Droid Sans Fallback" w:cs="Times New Roman" w:ascii="Cambria" w:hAnsi="Cambria" w:asciiTheme="majorHAnsi" w:hAnsiTheme="majorHAnsi"/>
+              <w:b/>
+              <w:kern w:val="0"/>
+              <w:sz w:val="22"/>
+              <w:szCs w:val="24"/>
+              <w:lang w:val="en-US" w:eastAsia="en-US" w:bidi="ar-SA"/>
+            </w:rPr>
+            <w:t>3</w:t>
           </w:r>
         </w:p>
       </w:tc>

</xml_diff>